<commit_message>
feat:Fix pom and delivery files
</commit_message>
<xml_diff>
--- a/reports/Student #1/03 Requirements - Student #1.docx
+++ b/reports/Student #1/03 Requirements - Student #1.docx
@@ -103,7 +103,6 @@
                 <w15:appearance w15:val="hidden"/>
                 <w:text/>
               </w:sdtPr>
-              <w:sdtEndPr/>
               <w:sdtContent>
                 <w:r>
                   <w:rPr>
@@ -267,7 +266,6 @@
                 <w15:appearance w15:val="hidden"/>
                 <w:text/>
               </w:sdtPr>
-              <w:sdtEndPr/>
               <w:sdtContent>
                 <w:r>
                   <w:rPr>
@@ -328,7 +326,6 @@
                 <w15:appearance w15:val="hidden"/>
                 <w:text/>
               </w:sdtPr>
-              <w:sdtEndPr/>
               <w:sdtContent>
                 <w:r>
                   <w:rPr>
@@ -336,14 +333,12 @@
                   </w:rPr>
                   <w:t xml:space="preserve"> </w:t>
                 </w:r>
-                <w:proofErr w:type="spellStart"/>
                 <w:r>
                   <w:rPr>
                     <w:rFonts w:asciiTheme="majorHAnsi" w:hAnsiTheme="majorHAnsi" w:cstheme="majorHAnsi"/>
                   </w:rPr>
                   <w:t>nicherlob</w:t>
                 </w:r>
-                <w:proofErr w:type="spellEnd"/>
                 <w:r>
                   <w:rPr>
                     <w:rFonts w:asciiTheme="majorHAnsi" w:hAnsiTheme="majorHAnsi" w:cstheme="majorHAnsi"/>
@@ -395,7 +390,6 @@
                 <w15:appearance w15:val="hidden"/>
                 <w:text/>
               </w:sdtPr>
-              <w:sdtEndPr/>
               <w:sdtContent>
                 <w:r>
                   <w:rPr>
@@ -466,7 +460,6 @@
                 <w15:appearance w15:val="hidden"/>
                 <w:text/>
               </w:sdtPr>
-              <w:sdtEndPr/>
               <w:sdtContent>
                 <w:r>
                   <w:rPr>
@@ -550,7 +543,6 @@
                 <w15:appearance w15:val="hidden"/>
                 <w:text/>
               </w:sdtPr>
-              <w:sdtEndPr/>
               <w:sdtContent>
                 <w:r>
                   <w:rPr>
@@ -834,7 +826,6 @@
           <w15:appearance w15:val="hidden"/>
           <w:text/>
         </w:sdtPr>
-        <w:sdtEndPr/>
         <w:sdtContent>
           <w:r>
             <w:rPr>
@@ -1193,13 +1184,24 @@
           <w15:appearance w15:val="hidden"/>
           <w:text/>
         </w:sdtPr>
-        <w:sdtEndPr/>
         <w:sdtContent>
           <w:r>
             <w:rPr>
               <w:rFonts w:asciiTheme="majorHAnsi" w:hAnsiTheme="majorHAnsi" w:cstheme="majorHAnsi"/>
             </w:rPr>
-            <w:t xml:space="preserve">    </w:t>
+            <w:t xml:space="preserve">  </w:t>
+          </w:r>
+          <w:r>
+            <w:rPr>
+              <w:rFonts w:asciiTheme="majorHAnsi" w:hAnsiTheme="majorHAnsi" w:cstheme="majorHAnsi"/>
+            </w:rPr>
+            <w:t>X</w:t>
+          </w:r>
+          <w:r>
+            <w:rPr>
+              <w:rFonts w:asciiTheme="majorHAnsi" w:hAnsiTheme="majorHAnsi" w:cstheme="majorHAnsi"/>
+            </w:rPr>
+            <w:t xml:space="preserve">  </w:t>
           </w:r>
         </w:sdtContent>
       </w:sdt>
@@ -1358,13 +1360,24 @@
           <w15:appearance w15:val="hidden"/>
           <w:text/>
         </w:sdtPr>
-        <w:sdtEndPr/>
         <w:sdtContent>
           <w:r>
             <w:rPr>
               <w:rFonts w:asciiTheme="majorHAnsi" w:hAnsiTheme="majorHAnsi" w:cstheme="majorHAnsi"/>
             </w:rPr>
-            <w:t xml:space="preserve">    </w:t>
+            <w:t xml:space="preserve">  </w:t>
+          </w:r>
+          <w:r>
+            <w:rPr>
+              <w:rFonts w:asciiTheme="majorHAnsi" w:hAnsiTheme="majorHAnsi" w:cstheme="majorHAnsi"/>
+            </w:rPr>
+            <w:t>X</w:t>
+          </w:r>
+          <w:r>
+            <w:rPr>
+              <w:rFonts w:asciiTheme="majorHAnsi" w:hAnsiTheme="majorHAnsi" w:cstheme="majorHAnsi"/>
+            </w:rPr>
+            <w:t xml:space="preserve">  </w:t>
           </w:r>
         </w:sdtContent>
       </w:sdt>
@@ -1509,13 +1522,24 @@
           <w15:appearance w15:val="hidden"/>
           <w:text/>
         </w:sdtPr>
-        <w:sdtEndPr/>
         <w:sdtContent>
           <w:r>
             <w:rPr>
               <w:rFonts w:asciiTheme="majorHAnsi" w:hAnsiTheme="majorHAnsi" w:cstheme="majorHAnsi"/>
             </w:rPr>
-            <w:t xml:space="preserve">    </w:t>
+            <w:t xml:space="preserve">  </w:t>
+          </w:r>
+          <w:r>
+            <w:rPr>
+              <w:rFonts w:asciiTheme="majorHAnsi" w:hAnsiTheme="majorHAnsi" w:cstheme="majorHAnsi"/>
+            </w:rPr>
+            <w:t>X</w:t>
+          </w:r>
+          <w:r>
+            <w:rPr>
+              <w:rFonts w:asciiTheme="majorHAnsi" w:hAnsiTheme="majorHAnsi" w:cstheme="majorHAnsi"/>
+            </w:rPr>
+            <w:t xml:space="preserve">  </w:t>
           </w:r>
         </w:sdtContent>
       </w:sdt>
@@ -1708,14 +1732,27 @@
           <w15:appearance w15:val="hidden"/>
           <w:text/>
         </w:sdtPr>
-        <w:sdtEndPr/>
         <w:sdtContent>
           <w:r>
             <w:rPr>
               <w:rFonts w:asciiTheme="majorHAnsi" w:hAnsiTheme="majorHAnsi" w:cstheme="majorHAnsi"/>
               <w:lang w:val="en-US"/>
             </w:rPr>
-            <w:t xml:space="preserve">    </w:t>
+            <w:t xml:space="preserve">  </w:t>
+          </w:r>
+          <w:r>
+            <w:rPr>
+              <w:rFonts w:asciiTheme="majorHAnsi" w:hAnsiTheme="majorHAnsi" w:cstheme="majorHAnsi"/>
+              <w:lang w:val="en-US"/>
+            </w:rPr>
+            <w:t>X</w:t>
+          </w:r>
+          <w:r>
+            <w:rPr>
+              <w:rFonts w:asciiTheme="majorHAnsi" w:hAnsiTheme="majorHAnsi" w:cstheme="majorHAnsi"/>
+              <w:lang w:val="en-US"/>
+            </w:rPr>
+            <w:t xml:space="preserve">  </w:t>
           </w:r>
         </w:sdtContent>
       </w:sdt>
@@ -2059,7 +2096,6 @@
           <w15:appearance w15:val="hidden"/>
           <w:text/>
         </w:sdtPr>
-        <w:sdtEndPr/>
         <w:sdtContent>
           <w:r>
             <w:rPr>
@@ -2294,7 +2330,6 @@
           <w15:appearance w15:val="hidden"/>
           <w:text/>
         </w:sdtPr>
-        <w:sdtEndPr/>
         <w:sdtContent>
           <w:r>
             <w:rPr>
@@ -2403,7 +2438,6 @@
           </w:placeholder>
           <w:text/>
         </w:sdtPr>
-        <w:sdtEndPr/>
         <w:sdtContent>
           <w:r>
             <w:rPr>
@@ -2662,7 +2696,6 @@
           <w15:appearance w15:val="hidden"/>
           <w:text/>
         </w:sdtPr>
-        <w:sdtEndPr/>
         <w:sdtContent>
           <w:r>
             <w:rPr>
@@ -2729,7 +2762,6 @@
           <w15:appearance w15:val="hidden"/>
           <w:text/>
         </w:sdtPr>
-        <w:sdtEndPr/>
         <w:sdtContent>
           <w:r>
             <w:rPr>
@@ -2940,13 +2972,24 @@
           <w15:appearance w15:val="hidden"/>
           <w:text/>
         </w:sdtPr>
-        <w:sdtEndPr/>
         <w:sdtContent>
           <w:r>
             <w:rPr>
               <w:rFonts w:asciiTheme="majorHAnsi" w:hAnsiTheme="majorHAnsi" w:cstheme="majorHAnsi"/>
             </w:rPr>
-            <w:t xml:space="preserve">    </w:t>
+            <w:t xml:space="preserve">  </w:t>
+          </w:r>
+          <w:r>
+            <w:rPr>
+              <w:rFonts w:asciiTheme="majorHAnsi" w:hAnsiTheme="majorHAnsi" w:cstheme="majorHAnsi"/>
+            </w:rPr>
+            <w:t>X</w:t>
+          </w:r>
+          <w:r>
+            <w:rPr>
+              <w:rFonts w:asciiTheme="majorHAnsi" w:hAnsiTheme="majorHAnsi" w:cstheme="majorHAnsi"/>
+            </w:rPr>
+            <w:t xml:space="preserve">  </w:t>
           </w:r>
         </w:sdtContent>
       </w:sdt>
@@ -2993,7 +3036,6 @@
           <w15:appearance w15:val="hidden"/>
           <w:text/>
         </w:sdtPr>
-        <w:sdtEndPr/>
         <w:sdtContent>
           <w:r>
             <w:rPr>
@@ -3213,14 +3255,27 @@
           <w15:appearance w15:val="hidden"/>
           <w:text/>
         </w:sdtPr>
-        <w:sdtEndPr/>
         <w:sdtContent>
           <w:r>
             <w:rPr>
               <w:rFonts w:asciiTheme="majorHAnsi" w:hAnsiTheme="majorHAnsi" w:cstheme="majorHAnsi"/>
               <w:lang w:val="en-US"/>
             </w:rPr>
-            <w:t xml:space="preserve">    </w:t>
+            <w:t xml:space="preserve">  </w:t>
+          </w:r>
+          <w:r>
+            <w:rPr>
+              <w:rFonts w:asciiTheme="majorHAnsi" w:hAnsiTheme="majorHAnsi" w:cstheme="majorHAnsi"/>
+              <w:lang w:val="en-US"/>
+            </w:rPr>
+            <w:t>X</w:t>
+          </w:r>
+          <w:r>
+            <w:rPr>
+              <w:rFonts w:asciiTheme="majorHAnsi" w:hAnsiTheme="majorHAnsi" w:cstheme="majorHAnsi"/>
+              <w:lang w:val="en-US"/>
+            </w:rPr>
+            <w:t xml:space="preserve">  </w:t>
           </w:r>
         </w:sdtContent>
       </w:sdt>
@@ -3369,13 +3424,24 @@
           <w15:appearance w15:val="hidden"/>
           <w:text/>
         </w:sdtPr>
-        <w:sdtEndPr/>
         <w:sdtContent>
           <w:r>
             <w:rPr>
               <w:rFonts w:asciiTheme="majorHAnsi" w:hAnsiTheme="majorHAnsi" w:cstheme="majorHAnsi"/>
             </w:rPr>
-            <w:t xml:space="preserve">    </w:t>
+            <w:t xml:space="preserve">  </w:t>
+          </w:r>
+          <w:r>
+            <w:rPr>
+              <w:rFonts w:asciiTheme="majorHAnsi" w:hAnsiTheme="majorHAnsi" w:cstheme="majorHAnsi"/>
+            </w:rPr>
+            <w:t>X</w:t>
+          </w:r>
+          <w:r>
+            <w:rPr>
+              <w:rFonts w:asciiTheme="majorHAnsi" w:hAnsiTheme="majorHAnsi" w:cstheme="majorHAnsi"/>
+            </w:rPr>
+            <w:t xml:space="preserve">  </w:t>
           </w:r>
         </w:sdtContent>
       </w:sdt>
@@ -3422,13 +3488,24 @@
           <w15:appearance w15:val="hidden"/>
           <w:text/>
         </w:sdtPr>
-        <w:sdtEndPr/>
         <w:sdtContent>
           <w:r>
             <w:rPr>
               <w:rFonts w:asciiTheme="majorHAnsi" w:hAnsiTheme="majorHAnsi" w:cstheme="majorHAnsi"/>
             </w:rPr>
-            <w:t xml:space="preserve">    </w:t>
+            <w:t xml:space="preserve">  </w:t>
+          </w:r>
+          <w:r>
+            <w:rPr>
+              <w:rFonts w:asciiTheme="majorHAnsi" w:hAnsiTheme="majorHAnsi" w:cstheme="majorHAnsi"/>
+            </w:rPr>
+            <w:t>X</w:t>
+          </w:r>
+          <w:r>
+            <w:rPr>
+              <w:rFonts w:asciiTheme="majorHAnsi" w:hAnsiTheme="majorHAnsi" w:cstheme="majorHAnsi"/>
+            </w:rPr>
+            <w:t xml:space="preserve">  </w:t>
           </w:r>
         </w:sdtContent>
       </w:sdt>
@@ -3477,7 +3554,6 @@
           <w15:appearance w15:val="hidden"/>
           <w:text/>
         </w:sdtPr>
-        <w:sdtEndPr/>
         <w:sdtContent>
           <w:r>
             <w:rPr>
@@ -3629,7 +3705,6 @@
           <w15:appearance w15:val="hidden"/>
           <w:text/>
         </w:sdtPr>
-        <w:sdtEndPr/>
         <w:sdtContent>
           <w:r>
             <w:rPr>
@@ -3710,7 +3785,6 @@
           <w15:appearance w15:val="hidden"/>
           <w:text/>
         </w:sdtPr>
-        <w:sdtEndPr/>
         <w:sdtContent>
           <w:r>
             <w:rPr>
@@ -3861,7 +3935,6 @@
           <w15:appearance w15:val="hidden"/>
           <w:text/>
         </w:sdtPr>
-        <w:sdtEndPr/>
         <w:sdtContent>
           <w:r>
             <w:rPr>
@@ -3985,7 +4058,6 @@
           <w15:appearance w15:val="hidden"/>
           <w:text/>
         </w:sdtPr>
-        <w:sdtEndPr/>
         <w:sdtContent>
           <w:r>
             <w:rPr>
@@ -4038,7 +4110,6 @@
           <w15:appearance w15:val="hidden"/>
           <w:text/>
         </w:sdtPr>
-        <w:sdtEndPr/>
         <w:sdtContent>
           <w:r>
             <w:rPr>
@@ -4091,7 +4162,6 @@
           <w15:appearance w15:val="hidden"/>
           <w:text/>
         </w:sdtPr>
-        <w:sdtEndPr/>
         <w:sdtContent>
           <w:r>
             <w:rPr>
@@ -4285,7 +4355,6 @@
           <w15:appearance w15:val="hidden"/>
           <w:text/>
         </w:sdtPr>
-        <w:sdtEndPr/>
         <w:sdtContent>
           <w:r>
             <w:rPr>
@@ -4338,7 +4407,6 @@
           <w15:appearance w15:val="hidden"/>
           <w:text/>
         </w:sdtPr>
-        <w:sdtEndPr/>
         <w:sdtContent>
           <w:r>
             <w:rPr>
@@ -6316,6 +6384,7 @@
   <w:rsids>
     <w:rsidRoot w:val="002707DD"/>
     <w:rsid w:val="002707DD"/>
+    <w:rsid w:val="00C105C6"/>
   </w:rsids>
   <m:mathPr>
     <m:mathFont m:val="Cambria Math"/>

</xml_diff>